<commit_message>
alteração membro da equipe
</commit_message>
<xml_diff>
--- a/EquipeDBA/Documentação_Biblioteca.docx
+++ b/EquipeDBA/Documentação_Biblioteca.docx
@@ -89,8 +89,6 @@
         </w:rPr>
         <w:t xml:space="preserve"> AUGUSTO RODRIGUES</w:t>
       </w:r>
-      <w:bookmarkStart w:id="0" w:name="_GoBack"/>
-      <w:bookmarkEnd w:id="0"/>
     </w:p>
     <w:p>
       <w:pPr>
@@ -107,8 +105,10 @@
           <w:sz w:val="28"/>
           <w:szCs w:val="28"/>
         </w:rPr>
-        <w:t>JUNIOR</w:t>
-      </w:r>
+        <w:t>YURI CESAR</w:t>
+      </w:r>
+      <w:bookmarkStart w:id="0" w:name="_GoBack"/>
+      <w:bookmarkEnd w:id="0"/>
     </w:p>
     <w:p>
       <w:pPr>
@@ -402,7 +402,7 @@
           <v:shape id="_x0000_i1025" type="#_x0000_t75" style="width:567.75pt;height:729.75pt" o:ole="">
             <v:imagedata r:id="rId8" o:title=""/>
           </v:shape>
-          <o:OLEObject Type="Embed" ProgID="Excel.Sheet.12" ShapeID="_x0000_i1025" DrawAspect="Content" ObjectID="_1503938416" r:id="rId9"/>
+          <o:OLEObject Type="Embed" ProgID="Excel.Sheet.12" ShapeID="_x0000_i1025" DrawAspect="Content" ObjectID="_1503941356" r:id="rId9"/>
         </w:object>
       </w:r>
     </w:p>
@@ -436,7 +436,7 @@
           <v:shape id="_x0000_i1026" type="#_x0000_t75" style="width:594pt;height:549pt" o:ole="">
             <v:imagedata r:id="rId10" o:title=""/>
           </v:shape>
-          <o:OLEObject Type="Embed" ProgID="Excel.Sheet.12" ShapeID="_x0000_i1026" DrawAspect="Content" ObjectID="_1503938417" r:id="rId11"/>
+          <o:OLEObject Type="Embed" ProgID="Excel.Sheet.12" ShapeID="_x0000_i1026" DrawAspect="Content" ObjectID="_1503941357" r:id="rId11"/>
         </w:object>
       </w:r>
       <w:r>
@@ -10684,7 +10684,7 @@
 </file>
 
 <file path=customXml/itemProps1.xml><?xml version="1.0" encoding="utf-8"?>
-<ds:datastoreItem xmlns:ds="http://schemas.openxmlformats.org/officeDocument/2006/customXml" ds:itemID="{F5632D3B-7D9B-4500-947D-6D022B3A8F74}">
+<ds:datastoreItem xmlns:ds="http://schemas.openxmlformats.org/officeDocument/2006/customXml" ds:itemID="{C2702629-FAAC-43AE-AB45-787E1D243B5D}">
   <ds:schemaRefs>
     <ds:schemaRef ds:uri="http://schemas.openxmlformats.org/officeDocument/2006/bibliography"/>
   </ds:schemaRefs>

</xml_diff>